<commit_message>
MODIFY /trunk/Reference.docx part 8,9 change the format of the reference.
</commit_message>
<xml_diff>
--- a/Reference.docx
+++ b/Reference.docx
@@ -1,6 +1,6 @@
 
 <file path=word/document.xml><?xml version="1.0" encoding="utf-8"?>
-<w:document xmlns:wpc="http://schemas.microsoft.com/office/word/2010/wordprocessingCanvas" xmlns:mc="http://schemas.openxmlformats.org/markup-compatibility/2006" xmlns:o="urn:schemas-microsoft-com:office:office" xmlns:r="http://schemas.openxmlformats.org/officeDocument/2006/relationships" xmlns:m="http://schemas.openxmlformats.org/officeDocument/2006/math" xmlns:v="urn:schemas-microsoft-com:vml" xmlns:wp14="http://schemas.microsoft.com/office/word/2010/wordprocessingDrawing" xmlns:wp="http://schemas.openxmlformats.org/drawingml/2006/wordprocessingDrawing" xmlns:w10="urn:schemas-microsoft-com:office:word" xmlns:w="http://schemas.openxmlformats.org/wordprocessingml/2006/main" xmlns:w14="http://schemas.microsoft.com/office/word/2010/wordml" xmlns:wpg="http://schemas.microsoft.com/office/word/2010/wordprocessingGroup" xmlns:wpi="http://schemas.microsoft.com/office/word/2010/wordprocessingInk" xmlns:wne="http://schemas.microsoft.com/office/word/2006/wordml" xmlns:wps="http://schemas.microsoft.com/office/word/2010/wordprocessingShape" mc:Ignorable="w14 wp14">
+<w:document xmlns:ve="http://schemas.openxmlformats.org/markup-compatibility/2006" xmlns:o="urn:schemas-microsoft-com:office:office" xmlns:r="http://schemas.openxmlformats.org/officeDocument/2006/relationships" xmlns:m="http://schemas.openxmlformats.org/officeDocument/2006/math" xmlns:v="urn:schemas-microsoft-com:vml" xmlns:wp="http://schemas.openxmlformats.org/drawingml/2006/wordprocessingDrawing" xmlns:w10="urn:schemas-microsoft-com:office:word" xmlns:w="http://schemas.openxmlformats.org/wordprocessingml/2006/main" xmlns:wne="http://schemas.microsoft.com/office/word/2006/wordml">
   <w:body>
     <w:p>
       <w:pPr>
@@ -234,14 +234,37 @@
           <w:numId w:val="1"/>
         </w:numPr>
         <w:rPr>
+          <w:strike/>
+        </w:rPr>
+      </w:pPr>
+      <w:r>
+        <w:rPr>
+          <w:strike/>
           <w:color w:val="FF0000"/>
-          <w:lang w:val="en-US"/>
-        </w:rPr>
-      </w:pPr>
-      <w:r>
-        <w:rPr>
+        </w:rPr>
+        <w:t>http://technet.microsoft.com/en-us/library/cc766042.aspx</w:t>
+      </w:r>
+      <w:r>
+        <w:rPr>
+          <w:strike/>
           <w:color w:val="FF0000"/>
-        </w:rPr>
+          <w:lang w:val="en-US"/>
+        </w:rPr>
+        <w:br/>
+      </w:r>
+      <w:r>
+        <w:rPr>
+          <w:lang w:val="en-US"/>
+        </w:rPr>
+        <w:t>Event Viewer,</w:t>
+      </w:r>
+      <w:r>
+        <w:rPr>
+          <w:lang w:val="en-US"/>
+        </w:rPr>
+        <w:t xml:space="preserve"> tham khảo tại </w:t>
+      </w:r>
+      <w:r>
         <w:t>http://technet.microsoft.com/en-us/library/cc766042.aspx</w:t>
       </w:r>
     </w:p>
@@ -252,16 +275,60 @@
           <w:ilvl w:val="0"/>
           <w:numId w:val="1"/>
         </w:numPr>
-        <w:rPr>
+      </w:pPr>
+      <w:r>
+        <w:rPr>
+          <w:strike/>
           <w:color w:val="FF0000"/>
-          <w:lang w:val="en-US"/>
-        </w:rPr>
-      </w:pPr>
+        </w:rPr>
+        <w:t>http://technet.microsoft.com/en-us/magazine/2006.11.eventmanagement.aspx</w:t>
+      </w:r>
       <w:r>
         <w:rPr>
           <w:color w:val="FF0000"/>
-          <w:lang w:val="en-US"/>
-        </w:rPr>
+        </w:rPr>
+        <w:br/>
+      </w:r>
+      <w:r>
+        <w:rPr>
+          <w:rStyle w:val="Strong"/>
+          <w:b w:val="0"/>
+        </w:rPr>
+        <w:t>Val Menn</w:t>
+      </w:r>
+      <w:r>
+        <w:rPr>
+          <w:rStyle w:val="Strong"/>
+          <w:b w:val="0"/>
+          <w:lang w:val="en-US"/>
+        </w:rPr>
+        <w:t xml:space="preserve">, </w:t>
+      </w:r>
+      <w:r>
+        <w:rPr>
+          <w:rStyle w:val="Strong"/>
+          <w:b w:val="0"/>
+          <w:lang w:val="en-US"/>
+        </w:rPr>
+        <w:t>New Tools for Event Management in Windows Vista</w:t>
+      </w:r>
+      <w:r>
+        <w:rPr>
+          <w:rStyle w:val="Strong"/>
+          <w:b w:val="0"/>
+          <w:lang w:val="en-US"/>
+        </w:rPr>
+        <w:t xml:space="preserve">, </w:t>
+      </w:r>
+      <w:r>
+        <w:rPr>
+          <w:rStyle w:val="Strong"/>
+          <w:b w:val="0"/>
+          <w:lang w:val="en-US"/>
+        </w:rPr>
+        <w:t xml:space="preserve">tham khảo tại </w:t>
+      </w:r>
+      <w:r>
         <w:t>http://technet.microsoft.com/en-us/magazine/2006.11.eventmanagement.aspx</w:t>
       </w:r>
     </w:p>
@@ -399,13 +466,7 @@
         <w:rPr>
           <w:i/>
         </w:rPr>
-        <w:t>Introduction to Snort  A lightwei</w:t>
-      </w:r>
-      <w:r>
-        <w:rPr>
-          <w:i/>
-        </w:rPr>
-        <w:t>ght Intrusion Detection System</w:t>
+        <w:t>Introduction to Snort  A lightweight Intrusion Detection System</w:t>
       </w:r>
       <w:r>
         <w:t xml:space="preserve"> </w:t>
@@ -566,44 +627,68 @@
         <w:rPr>
           <w:lang w:val="en-US"/>
         </w:rPr>
+        <w:t xml:space="preserve"> tham khảo tại</w:t>
+      </w:r>
+      <w:r>
+        <w:rPr>
+          <w:lang w:val="en-US"/>
+        </w:rPr>
         <w:t xml:space="preserve"> </w:t>
       </w:r>
-      <w:proofErr w:type="spellStart"/>
-      <w:r>
-        <w:rPr>
-          <w:lang w:val="en-US"/>
-        </w:rPr>
-        <w:t>tham</w:t>
-      </w:r>
-      <w:proofErr w:type="spellEnd"/>
+      <w:r>
+        <w:t>http//news.netcraft.com/archives/2010/</w:t>
+      </w:r>
+    </w:p>
+    <w:p>
+      <w:pPr>
+        <w:pStyle w:val="ListParagraph"/>
+        <w:numPr>
+          <w:ilvl w:val="0"/>
+          <w:numId w:val="1"/>
+        </w:numPr>
+      </w:pPr>
+      <w:r>
+        <w:t>Installing and configuring Apache on Windows and hosting a website locally</w:t>
+      </w:r>
       <w:r>
         <w:rPr>
           <w:lang w:val="en-US"/>
         </w:rPr>
         <w:t xml:space="preserve"> </w:t>
       </w:r>
-      <w:proofErr w:type="spellStart"/>
-      <w:r>
-        <w:rPr>
-          <w:lang w:val="en-US"/>
-        </w:rPr>
-        <w:t>khảo</w:t>
-      </w:r>
-      <w:proofErr w:type="spellEnd"/>
+      <w:r>
+        <w:rPr>
+          <w:lang w:val="en-US"/>
+        </w:rPr>
+        <w:t xml:space="preserve">tham khảo tại </w:t>
+      </w:r>
+      <w:r>
+        <w:t>http://phprim.com/read.php?7,15,15</w:t>
+      </w:r>
+    </w:p>
+    <w:p>
+      <w:pPr>
+        <w:pStyle w:val="ListParagraph"/>
+        <w:numPr>
+          <w:ilvl w:val="0"/>
+          <w:numId w:val="1"/>
+        </w:numPr>
+      </w:pPr>
+      <w:r>
+        <w:t>Apache: The Definitive Guide</w:t>
+      </w:r>
       <w:r>
         <w:rPr>
           <w:lang w:val="en-US"/>
         </w:rPr>
         <w:t xml:space="preserve"> </w:t>
       </w:r>
-      <w:proofErr w:type="spellStart"/>
-      <w:r>
-        <w:rPr>
-          <w:lang w:val="en-US"/>
-        </w:rPr>
-        <w:t>tại</w:t>
-      </w:r>
-      <w:proofErr w:type="spellEnd"/>
+      <w:r>
+        <w:rPr>
+          <w:lang w:val="en-US"/>
+        </w:rPr>
+        <w:t>tham khảo tại</w:t>
+      </w:r>
       <w:r>
         <w:rPr>
           <w:lang w:val="en-US"/>
@@ -611,19 +696,31 @@
         <w:t xml:space="preserve"> </w:t>
       </w:r>
       <w:r>
-        <w:t>http//news.netcraft.com/archives/2010/</w:t>
-      </w:r>
-    </w:p>
-    <w:p>
-      <w:pPr>
-        <w:pStyle w:val="ListParagraph"/>
-        <w:numPr>
-          <w:ilvl w:val="0"/>
-          <w:numId w:val="1"/>
-        </w:numPr>
-      </w:pPr>
-      <w:r>
-        <w:t>Installing and configuring Apache on Windows and hosting a website locally</w:t>
+        <w:rPr>
+          <w:lang w:val="en-US"/>
+        </w:rPr>
+        <w:t>h</w:t>
+      </w:r>
+      <w:r>
+        <w:t>ttp://docstore.mik.ua/orelly/linux/apache/index.htm</w:t>
+      </w:r>
+    </w:p>
+    <w:p>
+      <w:pPr>
+        <w:pStyle w:val="ListParagraph"/>
+        <w:numPr>
+          <w:ilvl w:val="0"/>
+          <w:numId w:val="1"/>
+        </w:numPr>
+      </w:pPr>
+      <w:r>
+        <w:t>Apache API</w:t>
+      </w:r>
+      <w:r>
+        <w:rPr>
+          <w:lang w:val="en-US"/>
+        </w:rPr>
+        <w:t xml:space="preserve"> tham khảo tại</w:t>
       </w:r>
       <w:r>
         <w:rPr>
@@ -631,243 +728,34 @@
         </w:rPr>
         <w:t xml:space="preserve"> </w:t>
       </w:r>
-      <w:proofErr w:type="spellStart"/>
-      <w:r>
-        <w:rPr>
-          <w:lang w:val="en-US"/>
-        </w:rPr>
-        <w:t>tham</w:t>
-      </w:r>
-      <w:proofErr w:type="spellEnd"/>
+      <w:r>
+        <w:t>http://httpd.apache.org/docs/1.3/misc/API.html</w:t>
+      </w:r>
+    </w:p>
+    <w:p>
+      <w:pPr>
+        <w:pStyle w:val="ListParagraph"/>
+        <w:numPr>
+          <w:ilvl w:val="0"/>
+          <w:numId w:val="1"/>
+        </w:numPr>
+      </w:pPr>
+      <w:r>
+        <w:lastRenderedPageBreak/>
+        <w:t>User Privileges and Account control</w:t>
+      </w:r>
+      <w:r>
+        <w:rPr>
+          <w:lang w:val="en-US"/>
+        </w:rPr>
+        <w:t xml:space="preserve"> tham khảo tại</w:t>
+      </w:r>
       <w:r>
         <w:rPr>
           <w:lang w:val="en-US"/>
         </w:rPr>
         <w:t xml:space="preserve"> </w:t>
       </w:r>
-      <w:proofErr w:type="spellStart"/>
-      <w:r>
-        <w:rPr>
-          <w:lang w:val="en-US"/>
-        </w:rPr>
-        <w:t>khảo</w:t>
-      </w:r>
-      <w:proofErr w:type="spellEnd"/>
-      <w:r>
-        <w:rPr>
-          <w:lang w:val="en-US"/>
-        </w:rPr>
-        <w:t xml:space="preserve"> </w:t>
-      </w:r>
-      <w:proofErr w:type="spellStart"/>
-      <w:r>
-        <w:rPr>
-          <w:lang w:val="en-US"/>
-        </w:rPr>
-        <w:t>tại</w:t>
-      </w:r>
-      <w:proofErr w:type="spellEnd"/>
-      <w:r>
-        <w:rPr>
-          <w:lang w:val="en-US"/>
-        </w:rPr>
-        <w:t xml:space="preserve"> </w:t>
-      </w:r>
-      <w:r>
-        <w:t>http://phprim.com/read.php?7,15,15</w:t>
-      </w:r>
-    </w:p>
-    <w:p>
-      <w:pPr>
-        <w:pStyle w:val="ListParagraph"/>
-        <w:numPr>
-          <w:ilvl w:val="0"/>
-          <w:numId w:val="1"/>
-        </w:numPr>
-      </w:pPr>
-      <w:r>
-        <w:t>Apache: The Definitive Guide</w:t>
-      </w:r>
-      <w:r>
-        <w:rPr>
-          <w:lang w:val="en-US"/>
-        </w:rPr>
-        <w:t xml:space="preserve"> </w:t>
-      </w:r>
-      <w:proofErr w:type="spellStart"/>
-      <w:r>
-        <w:rPr>
-          <w:lang w:val="en-US"/>
-        </w:rPr>
-        <w:t>tham</w:t>
-      </w:r>
-      <w:proofErr w:type="spellEnd"/>
-      <w:r>
-        <w:rPr>
-          <w:lang w:val="en-US"/>
-        </w:rPr>
-        <w:t xml:space="preserve"> </w:t>
-      </w:r>
-      <w:proofErr w:type="spellStart"/>
-      <w:r>
-        <w:rPr>
-          <w:lang w:val="en-US"/>
-        </w:rPr>
-        <w:t>khảo</w:t>
-      </w:r>
-      <w:proofErr w:type="spellEnd"/>
-      <w:r>
-        <w:rPr>
-          <w:lang w:val="en-US"/>
-        </w:rPr>
-        <w:t xml:space="preserve"> </w:t>
-      </w:r>
-      <w:proofErr w:type="spellStart"/>
-      <w:r>
-        <w:rPr>
-          <w:lang w:val="en-US"/>
-        </w:rPr>
-        <w:t>tại</w:t>
-      </w:r>
-      <w:proofErr w:type="spellEnd"/>
-      <w:r>
-        <w:rPr>
-          <w:lang w:val="en-US"/>
-        </w:rPr>
-        <w:t xml:space="preserve"> </w:t>
-      </w:r>
-      <w:r>
-        <w:rPr>
-          <w:lang w:val="en-US"/>
-        </w:rPr>
-        <w:t>h</w:t>
-      </w:r>
-      <w:r>
-        <w:t>ttp://docstore.mik.ua/orelly/linux/apache/index.htm</w:t>
-      </w:r>
-    </w:p>
-    <w:p>
-      <w:pPr>
-        <w:pStyle w:val="ListParagraph"/>
-        <w:numPr>
-          <w:ilvl w:val="0"/>
-          <w:numId w:val="1"/>
-        </w:numPr>
-      </w:pPr>
-      <w:r>
-        <w:t>Apache API</w:t>
-      </w:r>
-      <w:r>
-        <w:rPr>
-          <w:lang w:val="en-US"/>
-        </w:rPr>
-        <w:t xml:space="preserve"> </w:t>
-      </w:r>
-      <w:proofErr w:type="spellStart"/>
-      <w:r>
-        <w:rPr>
-          <w:lang w:val="en-US"/>
-        </w:rPr>
-        <w:t>tham</w:t>
-      </w:r>
-      <w:proofErr w:type="spellEnd"/>
-      <w:r>
-        <w:rPr>
-          <w:lang w:val="en-US"/>
-        </w:rPr>
-        <w:t xml:space="preserve"> </w:t>
-      </w:r>
-      <w:proofErr w:type="spellStart"/>
-      <w:r>
-        <w:rPr>
-          <w:lang w:val="en-US"/>
-        </w:rPr>
-        <w:t>khảo</w:t>
-      </w:r>
-      <w:proofErr w:type="spellEnd"/>
-      <w:r>
-        <w:rPr>
-          <w:lang w:val="en-US"/>
-        </w:rPr>
-        <w:t xml:space="preserve"> </w:t>
-      </w:r>
-      <w:proofErr w:type="spellStart"/>
-      <w:r>
-        <w:rPr>
-          <w:lang w:val="en-US"/>
-        </w:rPr>
-        <w:t>tại</w:t>
-      </w:r>
-      <w:proofErr w:type="spellEnd"/>
-      <w:r>
-        <w:rPr>
-          <w:lang w:val="en-US"/>
-        </w:rPr>
-        <w:t xml:space="preserve"> </w:t>
-      </w:r>
-      <w:r>
-        <w:t>http://httpd.apache.org/docs/1.3/misc/API.html</w:t>
-      </w:r>
-    </w:p>
-    <w:p>
-      <w:pPr>
-        <w:pStyle w:val="ListParagraph"/>
-        <w:numPr>
-          <w:ilvl w:val="0"/>
-          <w:numId w:val="1"/>
-        </w:numPr>
-      </w:pPr>
-      <w:r>
-        <w:t>User Privileges and Account control</w:t>
-      </w:r>
-      <w:r>
-        <w:rPr>
-          <w:lang w:val="en-US"/>
-        </w:rPr>
-        <w:t xml:space="preserve"> </w:t>
-      </w:r>
-      <w:proofErr w:type="spellStart"/>
-      <w:r>
-        <w:rPr>
-          <w:lang w:val="en-US"/>
-        </w:rPr>
-        <w:t>tham</w:t>
-      </w:r>
-      <w:proofErr w:type="spellEnd"/>
-      <w:r>
-        <w:rPr>
-          <w:lang w:val="en-US"/>
-        </w:rPr>
-        <w:t xml:space="preserve"> </w:t>
-      </w:r>
-      <w:proofErr w:type="spellStart"/>
-      <w:r>
-        <w:rPr>
-          <w:lang w:val="en-US"/>
-        </w:rPr>
-        <w:t>khảo</w:t>
-      </w:r>
-      <w:proofErr w:type="spellEnd"/>
-      <w:r>
-        <w:rPr>
-          <w:lang w:val="en-US"/>
-        </w:rPr>
-        <w:t xml:space="preserve"> </w:t>
-      </w:r>
-      <w:proofErr w:type="spellStart"/>
-      <w:r>
-        <w:rPr>
-          <w:lang w:val="en-US"/>
-        </w:rPr>
-        <w:t>tại</w:t>
-      </w:r>
-      <w:proofErr w:type="spellEnd"/>
-      <w:r>
-        <w:rPr>
-          <w:lang w:val="en-US"/>
-        </w:rPr>
-        <w:t xml:space="preserve"> </w:t>
-      </w:r>
       <w:r>
         <w:t>http://msdn.microsoft.com</w:t>
       </w:r>
@@ -902,7 +790,6 @@
         </w:numPr>
       </w:pPr>
       <w:r>
-        <w:lastRenderedPageBreak/>
         <w:t xml:space="preserve">T. Tidwell, R. Larson, K. Fitch and J. Hale, </w:t>
       </w:r>
       <w:r>
@@ -1033,7 +920,7 @@
 </file>
 
 <file path=word/numbering.xml><?xml version="1.0" encoding="utf-8"?>
-<w:numbering xmlns:wpc="http://schemas.microsoft.com/office/word/2010/wordprocessingCanvas" xmlns:mc="http://schemas.openxmlformats.org/markup-compatibility/2006" xmlns:o="urn:schemas-microsoft-com:office:office" xmlns:r="http://schemas.openxmlformats.org/officeDocument/2006/relationships" xmlns:m="http://schemas.openxmlformats.org/officeDocument/2006/math" xmlns:v="urn:schemas-microsoft-com:vml" xmlns:wp14="http://schemas.microsoft.com/office/word/2010/wordprocessingDrawing" xmlns:wp="http://schemas.openxmlformats.org/drawingml/2006/wordprocessingDrawing" xmlns:w10="urn:schemas-microsoft-com:office:word" xmlns:w="http://schemas.openxmlformats.org/wordprocessingml/2006/main" xmlns:w14="http://schemas.microsoft.com/office/word/2010/wordml" xmlns:wpg="http://schemas.microsoft.com/office/word/2010/wordprocessingGroup" xmlns:wpi="http://schemas.microsoft.com/office/word/2010/wordprocessingInk" xmlns:wne="http://schemas.microsoft.com/office/word/2006/wordml" xmlns:wps="http://schemas.microsoft.com/office/word/2010/wordprocessingShape" mc:Ignorable="w14 wp14">
+<w:numbering xmlns:ve="http://schemas.openxmlformats.org/markup-compatibility/2006" xmlns:o="urn:schemas-microsoft-com:office:office" xmlns:r="http://schemas.openxmlformats.org/officeDocument/2006/relationships" xmlns:m="http://schemas.openxmlformats.org/officeDocument/2006/math" xmlns:v="urn:schemas-microsoft-com:vml" xmlns:wp="http://schemas.openxmlformats.org/drawingml/2006/wordprocessingDrawing" xmlns:w10="urn:schemas-microsoft-com:office:word" xmlns:w="http://schemas.openxmlformats.org/wordprocessingml/2006/main" xmlns:wne="http://schemas.microsoft.com/office/word/2006/wordml">
   <w:abstractNum w:abstractNumId="0">
     <w:nsid w:val="4B124409"/>
     <w:multiLevelType w:val="hybridMultilevel"/>
@@ -1127,7 +1014,7 @@
 </file>
 
 <file path=word/styles.xml><?xml version="1.0" encoding="utf-8"?>
-<w:styles xmlns:mc="http://schemas.openxmlformats.org/markup-compatibility/2006" xmlns:r="http://schemas.openxmlformats.org/officeDocument/2006/relationships" xmlns:w="http://schemas.openxmlformats.org/wordprocessingml/2006/main" xmlns:w14="http://schemas.microsoft.com/office/word/2010/wordml" mc:Ignorable="w14">
+<w:styles xmlns:r="http://schemas.openxmlformats.org/officeDocument/2006/relationships" xmlns:w="http://schemas.openxmlformats.org/wordprocessingml/2006/main">
   <w:docDefaults>
     <w:rPrDefault>
       <w:rPr>
@@ -1285,6 +1172,7 @@
   <w:style w:type="paragraph" w:default="1" w:styleId="Normal">
     <w:name w:val="Normal"/>
     <w:qFormat/>
+    <w:rsid w:val="001D1B78"/>
     <w:rPr>
       <w:lang w:val="vi-VN"/>
     </w:rPr>
@@ -1300,6 +1188,7 @@
     <w:uiPriority w:val="99"/>
     <w:semiHidden/>
     <w:unhideWhenUsed/>
+    <w:qFormat/>
     <w:tblPr>
       <w:tblInd w:w="0" w:type="dxa"/>
       <w:tblCellMar>
@@ -1336,6 +1225,29 @@
     <w:rPr>
       <w:color w:val="0000FF" w:themeColor="hyperlink"/>
       <w:u w:val="single"/>
+    </w:rPr>
+  </w:style>
+  <w:style w:type="character" w:styleId="FollowedHyperlink">
+    <w:name w:val="FollowedHyperlink"/>
+    <w:basedOn w:val="DefaultParagraphFont"/>
+    <w:uiPriority w:val="99"/>
+    <w:semiHidden/>
+    <w:unhideWhenUsed/>
+    <w:rsid w:val="00033FC7"/>
+    <w:rPr>
+      <w:color w:val="800080" w:themeColor="followedHyperlink"/>
+      <w:u w:val="single"/>
+    </w:rPr>
+  </w:style>
+  <w:style w:type="character" w:styleId="Strong">
+    <w:name w:val="Strong"/>
+    <w:basedOn w:val="DefaultParagraphFont"/>
+    <w:uiPriority w:val="22"/>
+    <w:qFormat/>
+    <w:rsid w:val="00033FC7"/>
+    <w:rPr>
+      <w:b/>
+      <w:bCs/>
     </w:rPr>
   </w:style>
 </w:styles>

</xml_diff>

<commit_message>
MODIFY Reference.docx Q.Thang's Reference
</commit_message>
<xml_diff>
--- a/Reference.docx
+++ b/Reference.docx
@@ -234,173 +234,154 @@
           <w:numId w:val="1"/>
         </w:numPr>
         <w:rPr>
-          <w:strike/>
-        </w:rPr>
-      </w:pPr>
-      <w:r>
-        <w:rPr>
-          <w:strike/>
+          <w:color w:val="FF0000"/>
+          <w:lang w:val="en-US"/>
+        </w:rPr>
+      </w:pPr>
+      <w:r>
+        <w:rPr>
           <w:color w:val="FF0000"/>
         </w:rPr>
         <w:t>http://technet.microsoft.com/en-us/library/cc766042.aspx</w:t>
       </w:r>
-      <w:r>
-        <w:rPr>
-          <w:strike/>
-          <w:color w:val="FF0000"/>
-          <w:lang w:val="en-US"/>
-        </w:rPr>
-        <w:br/>
-      </w:r>
-      <w:r>
-        <w:rPr>
-          <w:lang w:val="en-US"/>
-        </w:rPr>
-        <w:t>Event Viewer,</w:t>
-      </w:r>
-      <w:r>
-        <w:rPr>
-          <w:lang w:val="en-US"/>
-        </w:rPr>
-        <w:t xml:space="preserve"> tham khảo tại </w:t>
-      </w:r>
-      <w:r>
-        <w:t>http://technet.microsoft.com/en-us/library/cc766042.aspx</w:t>
-      </w:r>
-    </w:p>
-    <w:p>
-      <w:pPr>
-        <w:pStyle w:val="ListParagraph"/>
-        <w:numPr>
-          <w:ilvl w:val="0"/>
-          <w:numId w:val="1"/>
-        </w:numPr>
-      </w:pPr>
-      <w:r>
-        <w:rPr>
-          <w:strike/>
-          <w:color w:val="FF0000"/>
+    </w:p>
+    <w:p>
+      <w:pPr>
+        <w:pStyle w:val="ListParagraph"/>
+        <w:numPr>
+          <w:ilvl w:val="0"/>
+          <w:numId w:val="1"/>
+        </w:numPr>
+        <w:rPr>
+          <w:color w:val="FF0000"/>
+          <w:lang w:val="en-US"/>
+        </w:rPr>
+      </w:pPr>
+      <w:r>
+        <w:rPr>
+          <w:color w:val="FF0000"/>
+          <w:lang w:val="en-US"/>
         </w:rPr>
         <w:t>http://technet.microsoft.com/en-us/magazine/2006.11.eventmanagement.aspx</w:t>
       </w:r>
-      <w:r>
-        <w:rPr>
-          <w:color w:val="FF0000"/>
-        </w:rPr>
-        <w:br/>
-      </w:r>
-      <w:r>
-        <w:rPr>
-          <w:rStyle w:val="Strong"/>
-          <w:b w:val="0"/>
-        </w:rPr>
-        <w:t>Val Menn</w:t>
-      </w:r>
-      <w:r>
-        <w:rPr>
-          <w:rStyle w:val="Strong"/>
-          <w:b w:val="0"/>
+    </w:p>
+    <w:p>
+      <w:pPr>
+        <w:pStyle w:val="ListParagraph"/>
+        <w:numPr>
+          <w:ilvl w:val="0"/>
+          <w:numId w:val="1"/>
+        </w:numPr>
+      </w:pPr>
+      <w:r>
+        <w:t>Herv´ e Debar</w:t>
+      </w:r>
+      <w:r>
+        <w:rPr>
+          <w:lang w:val="en-US"/>
+        </w:rPr>
+        <w:t>,</w:t>
+      </w:r>
+      <w:r>
+        <w:t>Magnus Almgren, Marc Dacier</w:t>
+      </w:r>
+      <w:r>
+        <w:rPr>
+          <w:i/>
           <w:lang w:val="en-US"/>
         </w:rPr>
         <w:t xml:space="preserve">, </w:t>
       </w:r>
       <w:r>
         <w:rPr>
-          <w:rStyle w:val="Strong"/>
-          <w:b w:val="0"/>
-          <w:lang w:val="en-US"/>
-        </w:rPr>
-        <w:t>New Tools for Event Management in Windows Vista</w:t>
-      </w:r>
-      <w:r>
-        <w:rPr>
-          <w:rStyle w:val="Strong"/>
-          <w:b w:val="0"/>
+          <w:i/>
+        </w:rPr>
+        <w:t>A Lightweight Tool f</w:t>
+      </w:r>
+      <w:r>
+        <w:rPr>
+          <w:i/>
+        </w:rPr>
+        <w:t>or Detecting Web Server Attacks</w:t>
+      </w:r>
+      <w:r>
+        <w:rPr>
+          <w:i/>
+          <w:lang w:val="en-US"/>
+        </w:rPr>
+        <w:t>,</w:t>
+      </w:r>
+      <w:r>
+        <w:t>Global Security Analysis Laboratory, IBM Research, Zurich Research LaboratoryCH-8803 R¨ uschlikon, Switzerland</w:t>
+      </w:r>
+    </w:p>
+    <w:p>
+      <w:pPr>
+        <w:pStyle w:val="ListParagraph"/>
+        <w:numPr>
+          <w:ilvl w:val="0"/>
+          <w:numId w:val="1"/>
+        </w:numPr>
+        <w:rPr>
+          <w:color w:val="FF0000"/>
+        </w:rPr>
+      </w:pPr>
+      <w:r>
+        <w:t xml:space="preserve">Karen Scarfone </w:t>
+      </w:r>
+      <w:r>
+        <w:rPr>
+          <w:lang w:val="en-US"/>
+        </w:rPr>
+        <w:t>,</w:t>
+      </w:r>
+      <w:r>
+        <w:t xml:space="preserve"> Peter Mell </w:t>
+      </w:r>
+      <w:r>
+        <w:rPr>
+          <w:color w:val="FF0000"/>
+          <w:lang w:val="en-US"/>
+        </w:rPr>
+        <w:t xml:space="preserve"> </w:t>
+      </w:r>
+      <w:r>
+        <w:rPr>
+          <w:i/>
+          <w:color w:val="FF0000"/>
+        </w:rPr>
+        <w:t>Guide to Intrusion Detection and Prevention Systems (IDPS)</w:t>
+      </w:r>
+      <w:r>
+        <w:rPr>
+          <w:color w:val="FF0000"/>
+        </w:rPr>
+        <w:t xml:space="preserve">  </w:t>
+      </w:r>
+      <w:r>
+        <w:rPr>
+          <w:i/>
+        </w:rPr>
+        <w:t xml:space="preserve">Recommendations of the National Institute of Standards and Technology </w:t>
+      </w:r>
+      <w:r>
+        <w:rPr>
+          <w:i/>
           <w:lang w:val="en-US"/>
         </w:rPr>
         <w:t xml:space="preserve">, </w:t>
       </w:r>
       <w:r>
         <w:rPr>
-          <w:rStyle w:val="Strong"/>
-          <w:b w:val="0"/>
-          <w:lang w:val="en-US"/>
-        </w:rPr>
-        <w:t xml:space="preserve">tham khảo tại </w:t>
-      </w:r>
-      <w:r>
-        <w:t>http://technet.microsoft.com/en-us/magazine/2006.11.eventmanagement.aspx</w:t>
-      </w:r>
-    </w:p>
-    <w:p>
-      <w:pPr>
-        <w:pStyle w:val="ListParagraph"/>
-        <w:numPr>
-          <w:ilvl w:val="0"/>
-          <w:numId w:val="1"/>
-        </w:numPr>
-      </w:pPr>
-      <w:r>
-        <w:t>Herv´ e Debar</w:t>
-      </w:r>
-      <w:r>
-        <w:rPr>
-          <w:lang w:val="en-US"/>
-        </w:rPr>
-        <w:t>,</w:t>
-      </w:r>
-      <w:r>
-        <w:t xml:space="preserve"> </w:t>
-      </w:r>
-      <w:r>
-        <w:t>Magnus Almgren, Marc Dacier</w:t>
-      </w:r>
-      <w:r>
-        <w:rPr>
-          <w:i/>
-          <w:lang w:val="en-US"/>
-        </w:rPr>
-        <w:t xml:space="preserve">, </w:t>
-      </w:r>
-      <w:r>
-        <w:rPr>
-          <w:i/>
-        </w:rPr>
-        <w:t>A Lightweight Tool f</w:t>
-      </w:r>
-      <w:r>
-        <w:rPr>
-          <w:i/>
-        </w:rPr>
-        <w:t>or Detecting Web Server Attacks</w:t>
-      </w:r>
-      <w:r>
-        <w:rPr>
-          <w:i/>
-          <w:lang w:val="en-US"/>
-        </w:rPr>
-        <w:t>,</w:t>
-      </w:r>
-      <w:r>
-        <w:t>Global Security Analysis Laboratory, IBM Research, Zurich Research LaboratoryCH-8803 R¨ uschlikon, Switzerland</w:t>
-      </w:r>
-    </w:p>
-    <w:p>
-      <w:pPr>
-        <w:pStyle w:val="ListParagraph"/>
-        <w:numPr>
-          <w:ilvl w:val="0"/>
-          <w:numId w:val="1"/>
-        </w:numPr>
-        <w:rPr>
-          <w:color w:val="FF0000"/>
-        </w:rPr>
-      </w:pPr>
-      <w:r>
-        <w:rPr>
-          <w:color w:val="FF0000"/>
-        </w:rPr>
-        <w:t xml:space="preserve">Guide to Intrusion Detection and Prevention Systems (IDPS)  Recommendations of the National Institute of Standards and Technology by Karen Scarfone and Peter Mell </w:t>
+          <w:lang w:val="en-US"/>
+        </w:rPr>
+        <w:t>National Institute of Standards and Technology, Gaithersburg</w:t>
+      </w:r>
+      <w:r>
+        <w:rPr>
+          <w:lang w:val="en-US"/>
+        </w:rPr>
+        <w:t xml:space="preserve"> , February 2007</w:t>
       </w:r>
     </w:p>
     <w:p>
@@ -458,18 +439,16 @@
       </w:r>
       <w:r>
         <w:rPr>
-          <w:lang w:val="en-US"/>
-        </w:rPr>
-        <w:t xml:space="preserve"> </w:t>
-      </w:r>
-      <w:r>
-        <w:rPr>
           <w:i/>
         </w:rPr>
         <w:t>Introduction to Snort  A lightweight Intrusion Detection System</w:t>
       </w:r>
       <w:r>
-        <w:t xml:space="preserve"> </w:t>
+        <w:rPr>
+          <w:i/>
+          <w:lang w:val="en-US"/>
+        </w:rPr>
+        <w:t>,</w:t>
       </w:r>
     </w:p>
     <w:p>
@@ -490,9 +469,6 @@
         <w:t>,</w:t>
       </w:r>
       <w:r>
-        <w:t xml:space="preserve"> </w:t>
-      </w:r>
-      <w:r>
         <w:t xml:space="preserve">Brian Caswell </w:t>
       </w:r>
       <w:r>
@@ -503,12 +479,6 @@
       </w:r>
       <w:r>
         <w:rPr>
-          <w:lang w:val="en-US"/>
-        </w:rPr>
-        <w:t xml:space="preserve"> </w:t>
-      </w:r>
-      <w:r>
-        <w:rPr>
           <w:i/>
         </w:rPr>
         <w:t>Snort 2.0 Intrusion detection</w:t>
@@ -576,7 +546,34 @@
         <w:rPr>
           <w:color w:val="FF0000"/>
         </w:rPr>
-        <w:t xml:space="preserve">Snort - Lightweight Intrusion Detection for Networks Martin Roesch - Stanford Telecommunications, Inc. </w:t>
+        <w:t xml:space="preserve">Martin Roesch </w:t>
+      </w:r>
+      <w:r>
+        <w:rPr>
+          <w:color w:val="FF0000"/>
+          <w:lang w:val="en-US"/>
+        </w:rPr>
+        <w:t>,</w:t>
+      </w:r>
+      <w:r>
+        <w:rPr>
+          <w:i/>
+          <w:color w:val="FF0000"/>
+        </w:rPr>
+        <w:t>Snort - Lightweight Intrusion Detection for Networks</w:t>
+      </w:r>
+      <w:r>
+        <w:rPr>
+          <w:color w:val="FF0000"/>
+          <w:lang w:val="en-US"/>
+        </w:rPr>
+        <w:t>,</w:t>
+      </w:r>
+      <w:r>
+        <w:rPr>
+          <w:color w:val="FF0000"/>
+        </w:rPr>
+        <w:t xml:space="preserve"> Stanford Telecommunications, Inc. </w:t>
       </w:r>
     </w:p>
     <w:p>
@@ -598,19 +595,10 @@
       </w:r>
       <w:r>
         <w:rPr>
-          <w:lang w:val="en-US"/>
-        </w:rPr>
-        <w:t xml:space="preserve"> </w:t>
-      </w:r>
-      <w:r>
-        <w:rPr>
           <w:i/>
         </w:rPr>
         <w:t>Snort Management System: Managing Multiple Snort Instances on Many Systems</w:t>
       </w:r>
-      <w:r>
-        <w:t xml:space="preserve"> </w:t>
-      </w:r>
     </w:p>
     <w:p>
       <w:pPr>
@@ -623,18 +611,14 @@
       <w:r>
         <w:t>Apache state of the art</w:t>
       </w:r>
-      <w:r>
-        <w:rPr>
-          <w:lang w:val="en-US"/>
-        </w:rPr>
-        <w:t xml:space="preserve"> tham khảo tại</w:t>
-      </w:r>
-      <w:r>
-        <w:rPr>
-          <w:lang w:val="en-US"/>
-        </w:rPr>
-        <w:t xml:space="preserve"> </w:t>
-      </w:r>
+      <w:proofErr w:type="spellStart"/>
+      <w:r>
+        <w:rPr>
+          <w:lang w:val="en-US"/>
+        </w:rPr>
+        <w:t>thamkhảotại</w:t>
+      </w:r>
+      <w:proofErr w:type="spellEnd"/>
       <w:r>
         <w:t>http//news.netcraft.com/archives/2010/</w:t>
       </w:r>
@@ -650,18 +634,14 @@
       <w:r>
         <w:t>Installing and configuring Apache on Windows and hosting a website locally</w:t>
       </w:r>
-      <w:r>
-        <w:rPr>
-          <w:lang w:val="en-US"/>
-        </w:rPr>
-        <w:t xml:space="preserve"> </w:t>
-      </w:r>
-      <w:r>
-        <w:rPr>
-          <w:lang w:val="en-US"/>
-        </w:rPr>
-        <w:t xml:space="preserve">tham khảo tại </w:t>
-      </w:r>
+      <w:proofErr w:type="spellStart"/>
+      <w:r>
+        <w:rPr>
+          <w:lang w:val="en-US"/>
+        </w:rPr>
+        <w:t>thamkhảotại</w:t>
+      </w:r>
+      <w:proofErr w:type="spellEnd"/>
       <w:r>
         <w:t>http://phprim.com/read.php?7,15,15</w:t>
       </w:r>
@@ -677,23 +657,12 @@
       <w:r>
         <w:t>Apache: The Definitive Guide</w:t>
       </w:r>
-      <w:r>
-        <w:rPr>
-          <w:lang w:val="en-US"/>
-        </w:rPr>
-        <w:t xml:space="preserve"> </w:t>
-      </w:r>
-      <w:r>
-        <w:rPr>
-          <w:lang w:val="en-US"/>
-        </w:rPr>
-        <w:t>tham khảo tại</w:t>
-      </w:r>
-      <w:r>
-        <w:rPr>
-          <w:lang w:val="en-US"/>
-        </w:rPr>
-        <w:t xml:space="preserve"> </w:t>
+      <w:proofErr w:type="spellStart"/>
+      <w:r>
+        <w:rPr>
+          <w:lang w:val="en-US"/>
+        </w:rPr>
+        <w:t>thamkhảotại</w:t>
       </w:r>
       <w:r>
         <w:rPr>
@@ -701,6 +670,7 @@
         </w:rPr>
         <w:t>h</w:t>
       </w:r>
+      <w:proofErr w:type="spellEnd"/>
       <w:r>
         <w:t>ttp://docstore.mik.ua/orelly/linux/apache/index.htm</w:t>
       </w:r>
@@ -716,18 +686,14 @@
       <w:r>
         <w:t>Apache API</w:t>
       </w:r>
-      <w:r>
-        <w:rPr>
-          <w:lang w:val="en-US"/>
-        </w:rPr>
-        <w:t xml:space="preserve"> tham khảo tại</w:t>
-      </w:r>
-      <w:r>
-        <w:rPr>
-          <w:lang w:val="en-US"/>
-        </w:rPr>
-        <w:t xml:space="preserve"> </w:t>
-      </w:r>
+      <w:proofErr w:type="spellStart"/>
+      <w:r>
+        <w:rPr>
+          <w:lang w:val="en-US"/>
+        </w:rPr>
+        <w:t>thamkhảotại</w:t>
+      </w:r>
+      <w:proofErr w:type="spellEnd"/>
       <w:r>
         <w:t>http://httpd.apache.org/docs/1.3/misc/API.html</w:t>
       </w:r>
@@ -741,55 +707,51 @@
         </w:numPr>
       </w:pPr>
       <w:r>
+        <w:t>User Privileges and Account control</w:t>
+      </w:r>
+      <w:proofErr w:type="spellStart"/>
+      <w:r>
+        <w:rPr>
+          <w:lang w:val="en-US"/>
+        </w:rPr>
+        <w:t>thamkhảotại</w:t>
+      </w:r>
+      <w:proofErr w:type="spellEnd"/>
+      <w:r>
+        <w:t>http://msdn.microsoft.com</w:t>
+      </w:r>
+    </w:p>
+    <w:p>
+      <w:pPr>
+        <w:pStyle w:val="ListParagraph"/>
+        <w:numPr>
+          <w:ilvl w:val="0"/>
+          <w:numId w:val="1"/>
+        </w:numPr>
+      </w:pPr>
+      <w:r>
+        <w:t>John R. Goodall, Gregory Conti, Kwan-Liu Ma</w:t>
+      </w:r>
+      <w:r>
+        <w:rPr>
+          <w:i/>
+        </w:rPr>
+        <w:t>, VizSEC 2007</w:t>
+      </w:r>
+      <w:r>
+        <w:t xml:space="preserve"> - Proceedings of the Workshop on Visualization for Computer Security- 2007</w:t>
+      </w:r>
+    </w:p>
+    <w:p>
+      <w:pPr>
+        <w:pStyle w:val="ListParagraph"/>
+        <w:numPr>
+          <w:ilvl w:val="0"/>
+          <w:numId w:val="1"/>
+        </w:numPr>
+      </w:pPr>
+      <w:r>
         <w:lastRenderedPageBreak/>
-        <w:t>User Privileges and Account control</w:t>
-      </w:r>
-      <w:r>
-        <w:rPr>
-          <w:lang w:val="en-US"/>
-        </w:rPr>
-        <w:t xml:space="preserve"> tham khảo tại</w:t>
-      </w:r>
-      <w:r>
-        <w:rPr>
-          <w:lang w:val="en-US"/>
-        </w:rPr>
-        <w:t xml:space="preserve"> </w:t>
-      </w:r>
-      <w:r>
-        <w:t>http://msdn.microsoft.com</w:t>
-      </w:r>
-    </w:p>
-    <w:p>
-      <w:pPr>
-        <w:pStyle w:val="ListParagraph"/>
-        <w:numPr>
-          <w:ilvl w:val="0"/>
-          <w:numId w:val="1"/>
-        </w:numPr>
-      </w:pPr>
-      <w:r>
-        <w:t>John R. Goodall, Gregory Conti, Kwan-Liu Ma</w:t>
-      </w:r>
-      <w:r>
-        <w:rPr>
-          <w:i/>
-        </w:rPr>
-        <w:t>, VizSEC 2007</w:t>
-      </w:r>
-      <w:r>
-        <w:t xml:space="preserve"> - Proceedings of the Workshop on Visualization for Computer Security- 2007</w:t>
-      </w:r>
-    </w:p>
-    <w:p>
-      <w:pPr>
-        <w:pStyle w:val="ListParagraph"/>
-        <w:numPr>
-          <w:ilvl w:val="0"/>
-          <w:numId w:val="1"/>
-        </w:numPr>
-      </w:pPr>
-      <w:r>
         <w:t xml:space="preserve">T. Tidwell, R. Larson, K. Fitch and J. Hale, </w:t>
       </w:r>
       <w:r>
@@ -1172,7 +1134,7 @@
   <w:style w:type="paragraph" w:default="1" w:styleId="Normal">
     <w:name w:val="Normal"/>
     <w:qFormat/>
-    <w:rsid w:val="001D1B78"/>
+    <w:rsid w:val="006942A7"/>
     <w:rPr>
       <w:lang w:val="vi-VN"/>
     </w:rPr>
@@ -1225,29 +1187,6 @@
     <w:rPr>
       <w:color w:val="0000FF" w:themeColor="hyperlink"/>
       <w:u w:val="single"/>
-    </w:rPr>
-  </w:style>
-  <w:style w:type="character" w:styleId="FollowedHyperlink">
-    <w:name w:val="FollowedHyperlink"/>
-    <w:basedOn w:val="DefaultParagraphFont"/>
-    <w:uiPriority w:val="99"/>
-    <w:semiHidden/>
-    <w:unhideWhenUsed/>
-    <w:rsid w:val="00033FC7"/>
-    <w:rPr>
-      <w:color w:val="800080" w:themeColor="followedHyperlink"/>
-      <w:u w:val="single"/>
-    </w:rPr>
-  </w:style>
-  <w:style w:type="character" w:styleId="Strong">
-    <w:name w:val="Strong"/>
-    <w:basedOn w:val="DefaultParagraphFont"/>
-    <w:uiPriority w:val="22"/>
-    <w:qFormat/>
-    <w:rsid w:val="00033FC7"/>
-    <w:rPr>
-      <w:b/>
-      <w:bCs/>
     </w:rPr>
   </w:style>
 </w:styles>

</xml_diff>

<commit_message>
MODIFY /trunk/Reference.docx (8,9) change the format of the reference.
</commit_message>
<xml_diff>
--- a/Reference.docx
+++ b/Reference.docx
@@ -233,37 +233,170 @@
           <w:ilvl w:val="0"/>
           <w:numId w:val="1"/>
         </w:numPr>
-        <w:rPr>
-          <w:color w:val="FF0000"/>
-          <w:lang w:val="en-US"/>
-        </w:rPr>
-      </w:pPr>
-      <w:r>
-        <w:rPr>
+      </w:pPr>
+      <w:r>
+        <w:rPr>
+          <w:strike/>
           <w:color w:val="FF0000"/>
         </w:rPr>
         <w:t>http://technet.microsoft.com/en-us/library/cc766042.aspx</w:t>
       </w:r>
-    </w:p>
-    <w:p>
-      <w:pPr>
-        <w:pStyle w:val="ListParagraph"/>
-        <w:numPr>
-          <w:ilvl w:val="0"/>
-          <w:numId w:val="1"/>
-        </w:numPr>
-        <w:rPr>
-          <w:color w:val="FF0000"/>
-          <w:lang w:val="en-US"/>
-        </w:rPr>
-      </w:pPr>
-      <w:r>
-        <w:rPr>
-          <w:color w:val="FF0000"/>
-          <w:lang w:val="en-US"/>
+      <w:r>
+        <w:rPr>
+          <w:color w:val="FF0000"/>
+        </w:rPr>
+        <w:br/>
+      </w:r>
+      <w:r>
+        <w:rPr>
+          <w:lang w:val="en-US"/>
+        </w:rPr>
+        <w:t xml:space="preserve">Event Viewer, </w:t>
+      </w:r>
+      <w:proofErr w:type="spellStart"/>
+      <w:r>
+        <w:rPr>
+          <w:lang w:val="en-US"/>
+        </w:rPr>
+        <w:t>tham</w:t>
+      </w:r>
+      <w:proofErr w:type="spellEnd"/>
+      <w:r>
+        <w:rPr>
+          <w:lang w:val="en-US"/>
+        </w:rPr>
+        <w:t xml:space="preserve"> </w:t>
+      </w:r>
+      <w:proofErr w:type="spellStart"/>
+      <w:r>
+        <w:rPr>
+          <w:lang w:val="en-US"/>
+        </w:rPr>
+        <w:t>khảo</w:t>
+      </w:r>
+      <w:proofErr w:type="spellEnd"/>
+      <w:r>
+        <w:rPr>
+          <w:lang w:val="en-US"/>
+        </w:rPr>
+        <w:t xml:space="preserve"> </w:t>
+      </w:r>
+      <w:proofErr w:type="spellStart"/>
+      <w:r>
+        <w:rPr>
+          <w:lang w:val="en-US"/>
+        </w:rPr>
+        <w:t>tại</w:t>
+      </w:r>
+      <w:proofErr w:type="spellEnd"/>
+      <w:r>
+        <w:rPr>
+          <w:lang w:val="en-US"/>
+        </w:rPr>
+        <w:t xml:space="preserve"> </w:t>
+      </w:r>
+      <w:r>
+        <w:t>http://technet.microsoft.com/en-us/library/cc766042.aspx</w:t>
+      </w:r>
+    </w:p>
+    <w:p>
+      <w:pPr>
+        <w:pStyle w:val="ListParagraph"/>
+        <w:numPr>
+          <w:ilvl w:val="0"/>
+          <w:numId w:val="1"/>
+        </w:numPr>
+      </w:pPr>
+      <w:r>
+        <w:rPr>
+          <w:strike/>
+          <w:color w:val="FF0000"/>
         </w:rPr>
         <w:t>http://technet.microsoft.com/en-us/magazine/2006.11.eventmanagement.aspx</w:t>
       </w:r>
+      <w:r>
+        <w:rPr>
+          <w:color w:val="FF0000"/>
+        </w:rPr>
+        <w:br/>
+      </w:r>
+      <w:r>
+        <w:rPr>
+          <w:lang w:val="en-US"/>
+        </w:rPr>
+        <w:t xml:space="preserve">Val </w:t>
+      </w:r>
+      <w:proofErr w:type="spellStart"/>
+      <w:r>
+        <w:rPr>
+          <w:lang w:val="en-US"/>
+        </w:rPr>
+        <w:t>Menn</w:t>
+      </w:r>
+      <w:proofErr w:type="spellEnd"/>
+      <w:r>
+        <w:rPr>
+          <w:lang w:val="en-US"/>
+        </w:rPr>
+        <w:t xml:space="preserve">, </w:t>
+      </w:r>
+      <w:r>
+        <w:rPr>
+          <w:lang w:val="en-US"/>
+        </w:rPr>
+        <w:t>New Tools for Event Management in Windows Vista</w:t>
+      </w:r>
+      <w:r>
+        <w:rPr>
+          <w:lang w:val="en-US"/>
+        </w:rPr>
+        <w:t xml:space="preserve">, </w:t>
+      </w:r>
+      <w:proofErr w:type="spellStart"/>
+      <w:r>
+        <w:rPr>
+          <w:lang w:val="en-US"/>
+        </w:rPr>
+        <w:t>tham</w:t>
+      </w:r>
+      <w:proofErr w:type="spellEnd"/>
+      <w:r>
+        <w:rPr>
+          <w:lang w:val="en-US"/>
+        </w:rPr>
+        <w:t xml:space="preserve"> </w:t>
+      </w:r>
+      <w:proofErr w:type="spellStart"/>
+      <w:r>
+        <w:rPr>
+          <w:lang w:val="en-US"/>
+        </w:rPr>
+        <w:t>khảo</w:t>
+      </w:r>
+      <w:proofErr w:type="spellEnd"/>
+      <w:r>
+        <w:rPr>
+          <w:lang w:val="en-US"/>
+        </w:rPr>
+        <w:t xml:space="preserve"> </w:t>
+      </w:r>
+      <w:proofErr w:type="spellStart"/>
+      <w:r>
+        <w:rPr>
+          <w:lang w:val="en-US"/>
+        </w:rPr>
+        <w:t>tại</w:t>
+      </w:r>
+      <w:proofErr w:type="spellEnd"/>
+      <w:r>
+        <w:rPr>
+          <w:lang w:val="en-US"/>
+        </w:rPr>
+        <w:t xml:space="preserve"> </w:t>
+      </w:r>
+      <w:r>
+        <w:t>http://technet.microsoft.com/en-us/magazine/2006.11.eventmanagement.aspx</w:t>
+      </w:r>
     </w:p>
     <w:p>
       <w:pPr>
@@ -689,7 +822,7 @@
       <w:proofErr w:type="spellStart"/>
       <w:r>
         <w:rPr>
-          <w:lang w:val="en-US"/>
+          <w:lang w:val="fr-FR"/>
         </w:rPr>
         <w:t>thamkhảotại</w:t>
       </w:r>
@@ -730,6 +863,7 @@
         </w:numPr>
       </w:pPr>
       <w:r>
+        <w:lastRenderedPageBreak/>
         <w:t>John R. Goodall, Gregory Conti, Kwan-Liu Ma</w:t>
       </w:r>
       <w:r>
@@ -751,7 +885,6 @@
         </w:numPr>
       </w:pPr>
       <w:r>
-        <w:lastRenderedPageBreak/>
         <w:t xml:space="preserve">T. Tidwell, R. Larson, K. Fitch and J. Hale, </w:t>
       </w:r>
       <w:r>

</xml_diff>